<commit_message>
updated design report document
</commit_message>
<xml_diff>
--- a/LB06-Group-A-Design-Report.docx
+++ b/LB06-Group-A-Design-Report.docx
@@ -363,6 +363,9 @@
           <w:numId w:val="1"/>
         </w:numPr>
       </w:pPr>
+      <w:r>
+        <w:t xml:space="preserve">Original </w:t>
+      </w:r>
       <w:r>
         <w:t>Wireframes</w:t>
       </w:r>
@@ -1388,10 +1391,10 @@
           <w:lang w:val="en-US"/>
         </w:rPr>
         <w:drawing>
-          <wp:inline distT="0" distB="0" distL="0" distR="0" wp14:anchorId="24D5F219" wp14:editId="440320B4">
-            <wp:extent cx="5329857" cy="2944906"/>
-            <wp:effectExtent l="0" t="0" r="4445" b="1905"/>
-            <wp:docPr id="18" name="Picture 18"/>
+          <wp:inline distT="0" distB="0" distL="0" distR="0" wp14:anchorId="0FAF48F7" wp14:editId="3DEE1A6B">
+            <wp:extent cx="5270500" cy="2975610"/>
+            <wp:effectExtent l="0" t="0" r="12700" b="0"/>
+            <wp:docPr id="1" name="Picture 1"/>
             <wp:cNvGraphicFramePr>
               <a:graphicFrameLocks xmlns:a="http://schemas.openxmlformats.org/drawingml/2006/main" noChangeAspect="1"/>
             </wp:cNvGraphicFramePr>
@@ -1399,7 +1402,7 @@
               <a:graphicData uri="http://schemas.openxmlformats.org/drawingml/2006/picture">
                 <pic:pic xmlns:pic="http://schemas.openxmlformats.org/drawingml/2006/picture">
                   <pic:nvPicPr>
-                    <pic:cNvPr id="0" name="12781983_1667954563458596_716881115_n.jpg"/>
+                    <pic:cNvPr id="0" name="Ammended High-Level System Architecture Diagram.jpg"/>
                     <pic:cNvPicPr/>
                   </pic:nvPicPr>
                   <pic:blipFill>
@@ -1417,7 +1420,7 @@
                   <pic:spPr>
                     <a:xfrm>
                       <a:off x="0" y="0"/>
-                      <a:ext cx="5330706" cy="2945375"/>
+                      <a:ext cx="5270500" cy="2975610"/>
                     </a:xfrm>
                     <a:prstGeom prst="rect">
                       <a:avLst/>
@@ -1497,10 +1500,10 @@
           <w:lang w:val="en-US"/>
         </w:rPr>
         <w:drawing>
-          <wp:inline distT="0" distB="0" distL="0" distR="0" wp14:anchorId="17A2FC4D" wp14:editId="4FA90BCE">
-            <wp:extent cx="4847416" cy="3529853"/>
-            <wp:effectExtent l="0" t="0" r="4445" b="1270"/>
-            <wp:docPr id="41" name="Picture 41"/>
+          <wp:inline distT="0" distB="0" distL="0" distR="0" wp14:anchorId="2BF83E67" wp14:editId="3EA37D9A">
+            <wp:extent cx="5270500" cy="3698240"/>
+            <wp:effectExtent l="0" t="0" r="12700" b="10160"/>
+            <wp:docPr id="2" name="Picture 2"/>
             <wp:cNvGraphicFramePr>
               <a:graphicFrameLocks xmlns:a="http://schemas.openxmlformats.org/drawingml/2006/main" noChangeAspect="1"/>
             </wp:cNvGraphicFramePr>
@@ -1508,7 +1511,7 @@
               <a:graphicData uri="http://schemas.openxmlformats.org/drawingml/2006/picture">
                 <pic:pic xmlns:pic="http://schemas.openxmlformats.org/drawingml/2006/picture">
                   <pic:nvPicPr>
-                    <pic:cNvPr id="0" name="12782233_1667965953457457_1069027219_n.jpg"/>
+                    <pic:cNvPr id="0" name="Ammended ER Diagram.jpg"/>
                     <pic:cNvPicPr/>
                   </pic:nvPicPr>
                   <pic:blipFill>
@@ -1526,7 +1529,7 @@
                   <pic:spPr>
                     <a:xfrm>
                       <a:off x="0" y="0"/>
-                      <a:ext cx="4848112" cy="3530360"/>
+                      <a:ext cx="5270500" cy="3698240"/>
                     </a:xfrm>
                     <a:prstGeom prst="rect">
                       <a:avLst/>
@@ -1569,13 +1572,6 @@
     </w:p>
     <w:p>
       <w:pPr>
-        <w:rPr>
-          <w:b/>
-        </w:rPr>
-      </w:pPr>
-    </w:p>
-    <w:p>
-      <w:pPr>
         <w:pStyle w:val="ListParagraph"/>
         <w:numPr>
           <w:ilvl w:val="1"/>
@@ -1589,6 +1585,12 @@
         <w:rPr>
           <w:b/>
         </w:rPr>
+        <w:t xml:space="preserve">Original </w:t>
+      </w:r>
+      <w:r>
+        <w:rPr>
+          <w:b/>
+        </w:rPr>
         <w:t>W</w:t>
       </w:r>
       <w:r>
@@ -1603,6 +1605,8 @@
         </w:rPr>
         <w:t xml:space="preserve"> </w:t>
       </w:r>
+      <w:bookmarkStart w:id="0" w:name="_GoBack"/>
+      <w:bookmarkEnd w:id="0"/>
     </w:p>
     <w:p>
       <w:pPr>
@@ -1627,6 +1631,10 @@
     <w:p/>
     <w:p>
       <w:r>
+        <w:rPr>
+          <w:noProof/>
+          <w:lang w:val="en-US"/>
+        </w:rPr>
         <w:drawing>
           <wp:inline distT="0" distB="0" distL="0" distR="0" wp14:anchorId="7B172CF4" wp14:editId="43249649">
             <wp:extent cx="5263515" cy="2966085"/>
@@ -2521,6 +2529,10 @@
         <w:jc w:val="center"/>
       </w:pPr>
       <w:r>
+        <w:rPr>
+          <w:noProof/>
+          <w:lang w:val="en-US"/>
+        </w:rPr>
         <w:drawing>
           <wp:inline distT="0" distB="0" distL="0" distR="0" wp14:anchorId="214BFD08" wp14:editId="6BC9FDC9">
             <wp:extent cx="4943751" cy="2373406"/>
@@ -2627,8 +2639,6 @@
       <w:r>
         <w:t>save a page when not logged in:</w:t>
       </w:r>
-      <w:bookmarkStart w:id="0" w:name="_GoBack"/>
-      <w:bookmarkEnd w:id="0"/>
     </w:p>
     <w:p>
       <w:pPr>
@@ -4744,7 +4754,7 @@
 </file>
 
 <file path=customXml/itemProps1.xml><?xml version="1.0" encoding="utf-8"?>
-<ds:datastoreItem xmlns:ds="http://schemas.openxmlformats.org/officeDocument/2006/customXml" ds:itemID="{EEE187D9-41D6-C147-8105-6F475406A510}">
+<ds:datastoreItem xmlns:ds="http://schemas.openxmlformats.org/officeDocument/2006/customXml" ds:itemID="{8E6D9601-21E1-5B46-B10A-8A63962E0660}">
   <ds:schemaRefs>
     <ds:schemaRef ds:uri="http://schemas.openxmlformats.org/officeDocument/2006/bibliography"/>
   </ds:schemaRefs>

</xml_diff>